<commit_message>
Start to describe code C++
</commit_message>
<xml_diff>
--- a/Documentazione_Progetto.docx
+++ b/Documentazione_Progetto.docx
@@ -976,7 +976,7 @@
           <w:szCs w:val="22"/>
           <w:shd w:val="clear" w:color="auto" w:fill="FFFFFF"/>
         </w:rPr>
-        <w:t>utilizzat</w:t>
+        <w:t xml:space="preserve">, cioè </w:t>
       </w:r>
       <w:r>
         <w:rPr>
@@ -986,68 +986,7 @@
           <w:szCs w:val="22"/>
           <w:shd w:val="clear" w:color="auto" w:fill="FFFFFF"/>
         </w:rPr>
-        <w:t>a</w:t>
-      </w:r>
-      <w:r>
-        <w:rPr>
-          <w:rFonts w:asciiTheme="minorHAnsi" w:hAnsiTheme="minorHAnsi" w:cstheme="minorHAnsi"/>
-          <w:color w:val="444444"/>
-          <w:sz w:val="22"/>
-          <w:szCs w:val="22"/>
-          <w:shd w:val="clear" w:color="auto" w:fill="FFFFFF"/>
-        </w:rPr>
-        <w:t xml:space="preserve"> in molte applicazioni, tra cui le firme digitali e il controllo dell'integrità dei file.</w:t>
-      </w:r>
-      <w:r>
-        <w:rPr>
-          <w:rFonts w:asciiTheme="minorHAnsi" w:hAnsiTheme="minorHAnsi" w:cstheme="minorHAnsi"/>
-          <w:color w:val="444444"/>
-          <w:sz w:val="22"/>
-          <w:szCs w:val="22"/>
-        </w:rPr>
-        <w:t xml:space="preserve"> </w:t>
-      </w:r>
-      <w:r>
-        <w:rPr>
-          <w:rFonts w:asciiTheme="minorHAnsi" w:hAnsiTheme="minorHAnsi" w:cstheme="minorHAnsi"/>
-          <w:color w:val="444444"/>
-          <w:sz w:val="22"/>
-          <w:szCs w:val="22"/>
-          <w:shd w:val="clear" w:color="auto" w:fill="FFFFFF"/>
-        </w:rPr>
-        <w:t xml:space="preserve">Una </w:t>
-      </w:r>
-      <w:proofErr w:type="spellStart"/>
-      <w:r>
-        <w:rPr>
-          <w:rFonts w:asciiTheme="minorHAnsi" w:hAnsiTheme="minorHAnsi" w:cstheme="minorHAnsi"/>
-          <w:color w:val="444444"/>
-          <w:sz w:val="22"/>
-          <w:szCs w:val="22"/>
-          <w:shd w:val="clear" w:color="auto" w:fill="FFFFFF"/>
-        </w:rPr>
-        <w:t>checksum</w:t>
-      </w:r>
-      <w:proofErr w:type="spellEnd"/>
-      <w:r>
-        <w:rPr>
-          <w:rFonts w:asciiTheme="minorHAnsi" w:hAnsiTheme="minorHAnsi" w:cstheme="minorHAnsi"/>
-          <w:color w:val="444444"/>
-          <w:sz w:val="22"/>
-          <w:szCs w:val="22"/>
-          <w:shd w:val="clear" w:color="auto" w:fill="FFFFFF"/>
-        </w:rPr>
-        <w:t xml:space="preserve"> </w:t>
-      </w:r>
-      <w:r>
-        <w:rPr>
-          <w:rFonts w:asciiTheme="minorHAnsi" w:hAnsiTheme="minorHAnsi" w:cstheme="minorHAnsi"/>
-          <w:color w:val="444444"/>
-          <w:sz w:val="22"/>
-          <w:szCs w:val="22"/>
-          <w:shd w:val="clear" w:color="auto" w:fill="FFFFFF"/>
-        </w:rPr>
-        <w:t>è un dat</w:t>
+        <w:t>un dat</w:t>
       </w:r>
       <w:r>
         <w:rPr>
@@ -1082,96 +1021,6 @@
           <w:szCs w:val="22"/>
         </w:rPr>
       </w:pPr>
-      <w:r>
-        <w:rPr>
-          <w:rFonts w:asciiTheme="minorHAnsi" w:hAnsiTheme="minorHAnsi" w:cstheme="minorHAnsi"/>
-          <w:color w:val="424242"/>
-          <w:sz w:val="22"/>
-          <w:szCs w:val="22"/>
-        </w:rPr>
-        <w:t>In</w:t>
-      </w:r>
-      <w:r>
-        <w:rPr>
-          <w:rFonts w:asciiTheme="minorHAnsi" w:hAnsiTheme="minorHAnsi" w:cstheme="minorHAnsi"/>
-          <w:color w:val="424242"/>
-          <w:sz w:val="22"/>
-          <w:szCs w:val="22"/>
-        </w:rPr>
-        <w:t xml:space="preserve"> Bitcoin</w:t>
-      </w:r>
-      <w:r>
-        <w:rPr>
-          <w:rFonts w:asciiTheme="minorHAnsi" w:hAnsiTheme="minorHAnsi" w:cstheme="minorHAnsi"/>
-          <w:color w:val="424242"/>
-          <w:sz w:val="22"/>
-          <w:szCs w:val="22"/>
-        </w:rPr>
-        <w:t xml:space="preserve">, SHA-256 viene utilizzato </w:t>
-      </w:r>
-      <w:r>
-        <w:rPr>
-          <w:rFonts w:asciiTheme="minorHAnsi" w:hAnsiTheme="minorHAnsi" w:cstheme="minorHAnsi"/>
-          <w:color w:val="424242"/>
-          <w:sz w:val="22"/>
-          <w:szCs w:val="22"/>
-        </w:rPr>
-        <w:t>durante</w:t>
-      </w:r>
-      <w:r>
-        <w:rPr>
-          <w:rFonts w:asciiTheme="minorHAnsi" w:hAnsiTheme="minorHAnsi" w:cstheme="minorHAnsi"/>
-          <w:color w:val="424242"/>
-          <w:sz w:val="22"/>
-          <w:szCs w:val="22"/>
-        </w:rPr>
-        <w:t xml:space="preserve"> il</w:t>
-      </w:r>
-      <w:r>
-        <w:rPr>
-          <w:rFonts w:asciiTheme="minorHAnsi" w:hAnsiTheme="minorHAnsi" w:cstheme="minorHAnsi"/>
-          <w:color w:val="424242"/>
-          <w:sz w:val="22"/>
-          <w:szCs w:val="22"/>
-        </w:rPr>
-        <w:t xml:space="preserve"> processo di mining (creazione di Bitcoins)</w:t>
-      </w:r>
-      <w:r>
-        <w:rPr>
-          <w:rFonts w:asciiTheme="minorHAnsi" w:hAnsiTheme="minorHAnsi" w:cstheme="minorHAnsi"/>
-          <w:color w:val="424242"/>
-          <w:sz w:val="22"/>
-          <w:szCs w:val="22"/>
-        </w:rPr>
-        <w:t xml:space="preserve"> ma anche in fase di generazione di</w:t>
-      </w:r>
-      <w:r>
-        <w:rPr>
-          <w:rFonts w:asciiTheme="minorHAnsi" w:hAnsiTheme="minorHAnsi" w:cstheme="minorHAnsi"/>
-          <w:color w:val="424242"/>
-          <w:sz w:val="22"/>
-          <w:szCs w:val="22"/>
-        </w:rPr>
-        <w:t xml:space="preserve"> indirizzi bitcoin, grazie</w:t>
-      </w:r>
-      <w:r>
-        <w:rPr>
-          <w:rFonts w:asciiTheme="minorHAnsi" w:hAnsiTheme="minorHAnsi" w:cstheme="minorHAnsi"/>
-          <w:color w:val="424242"/>
-          <w:sz w:val="22"/>
-          <w:szCs w:val="22"/>
-        </w:rPr>
-        <w:t xml:space="preserve"> all'alto livello di sicurezza che offre.</w:t>
-      </w:r>
-      <w:r>
-        <w:rPr>
-          <w:rFonts w:asciiTheme="minorHAnsi" w:hAnsiTheme="minorHAnsi" w:cstheme="minorHAnsi"/>
-          <w:color w:val="424242"/>
-          <w:sz w:val="22"/>
-          <w:szCs w:val="22"/>
-        </w:rPr>
-        <w:t xml:space="preserve"> </w:t>
-      </w:r>
       <w:r>
         <w:rPr>
           <w:rFonts w:asciiTheme="minorHAnsi" w:hAnsiTheme="minorHAnsi" w:cstheme="minorHAnsi"/>
@@ -1232,7 +1081,25 @@
           <w:sz w:val="22"/>
           <w:szCs w:val="22"/>
         </w:rPr>
-        <w:t> avrebbero una copia dell'hash di 64 caratteri che rappresenta l'informazione che, ad esempio, costituisce un intero blocco. Una volta che l'informazione è stata convalidata dalla rete (che equivale al fatto che risulta già registrata nella catena), qualsiasi manipolazione di quell'informazione, che cerchi di modificare qualche carattere dell'hash convalidato, verrebbe rilevata immediatamente e scartata.</w:t>
+        <w:t xml:space="preserve"> avrebbero una copia dell'hash di 64 caratteri che rappresenta l'informazione che, ad esempio, costituisce un intero blocco. Una volta che l'informazione è stata convalidata dalla rete </w:t>
+      </w:r>
+      <w:r>
+        <w:rPr>
+          <w:rFonts w:asciiTheme="minorHAnsi" w:hAnsiTheme="minorHAnsi" w:cstheme="minorHAnsi"/>
+          <w:color w:val="424242"/>
+          <w:sz w:val="22"/>
+          <w:szCs w:val="22"/>
+        </w:rPr>
+        <w:t>(</w:t>
+      </w:r>
+      <w:r>
+        <w:rPr>
+          <w:rFonts w:asciiTheme="minorHAnsi" w:hAnsiTheme="minorHAnsi" w:cstheme="minorHAnsi"/>
+          <w:color w:val="424242"/>
+          <w:sz w:val="22"/>
+          <w:szCs w:val="22"/>
+        </w:rPr>
+        <w:t>risulta già registrata nella catena), qualsiasi manipolazione di quell'informazione, che cerchi di modificare qualche carattere dell'hash convalidato, verrebbe rilevata immediatamente e scartata.</w:t>
       </w:r>
     </w:p>
     <w:p>
@@ -1242,7 +1109,6 @@
         <w:spacing w:before="0" w:beforeAutospacing="0" w:after="300" w:afterAutospacing="0"/>
         <w:rPr>
           <w:rFonts w:asciiTheme="minorHAnsi" w:hAnsiTheme="minorHAnsi" w:cstheme="minorHAnsi"/>
-          <w:color w:val="424242"/>
           <w:sz w:val="22"/>
           <w:szCs w:val="22"/>
         </w:rPr>
@@ -1251,11 +1117,10 @@
         <w:rPr>
           <w:noProof/>
         </w:rPr>
-        <w:lastRenderedPageBreak/>
         <w:drawing>
-          <wp:inline distT="0" distB="0" distL="0" distR="0" wp14:anchorId="4E5A9137" wp14:editId="0381D109">
-            <wp:extent cx="2495550" cy="1295400"/>
-            <wp:effectExtent l="0" t="0" r="0" b="0"/>
+          <wp:inline distT="0" distB="0" distL="0" distR="0" wp14:anchorId="4E5A9137" wp14:editId="0EAEA7AC">
+            <wp:extent cx="3073563" cy="1595437"/>
+            <wp:effectExtent l="0" t="0" r="0" b="5080"/>
             <wp:docPr id="1" name="Immagine 1" descr="Immagine che contiene testo&#10;&#10;Descrizione generata automaticamente"/>
             <wp:cNvGraphicFramePr>
               <a:graphicFrameLocks xmlns:a="http://schemas.openxmlformats.org/drawingml/2006/main" noChangeAspect="1"/>
@@ -1275,7 +1140,7 @@
                   <pic:spPr bwMode="auto">
                     <a:xfrm>
                       <a:off x="0" y="0"/>
-                      <a:ext cx="2495550" cy="1295400"/>
+                      <a:ext cx="3160572" cy="1640602"/>
                     </a:xfrm>
                     <a:prstGeom prst="rect">
                       <a:avLst/>
@@ -1303,9 +1168,698 @@
         <w:spacing w:before="0" w:beforeAutospacing="0" w:after="300" w:afterAutospacing="0"/>
         <w:rPr>
           <w:rFonts w:asciiTheme="minorHAnsi" w:hAnsiTheme="minorHAnsi" w:cstheme="minorHAnsi"/>
+          <w:color w:val="222222"/>
+          <w:sz w:val="22"/>
+          <w:szCs w:val="22"/>
+          <w:shd w:val="clear" w:color="auto" w:fill="FFFFFF"/>
+        </w:rPr>
+      </w:pPr>
+      <w:r>
+        <w:rPr>
+          <w:rFonts w:asciiTheme="minorHAnsi" w:hAnsiTheme="minorHAnsi" w:cstheme="minorHAnsi"/>
+          <w:color w:val="222222"/>
+          <w:sz w:val="22"/>
+          <w:szCs w:val="22"/>
+          <w:shd w:val="clear" w:color="auto" w:fill="FFFFFF"/>
+        </w:rPr>
+        <w:lastRenderedPageBreak/>
+        <w:t xml:space="preserve">Segue una possibile implementazione in linguaggio C++ di una blockchain ; </w:t>
+      </w:r>
+    </w:p>
+    <w:p>
+      <w:pPr>
+        <w:pStyle w:val="gt-block"/>
+        <w:shd w:val="clear" w:color="auto" w:fill="FFFFFF"/>
+        <w:spacing w:before="0" w:beforeAutospacing="0" w:after="300" w:afterAutospacing="0"/>
+        <w:rPr>
+          <w:rFonts w:asciiTheme="minorHAnsi" w:hAnsiTheme="minorHAnsi" w:cstheme="minorHAnsi"/>
+          <w:color w:val="222222"/>
+          <w:sz w:val="22"/>
+          <w:szCs w:val="22"/>
+          <w:shd w:val="clear" w:color="auto" w:fill="FFFFFF"/>
+        </w:rPr>
+      </w:pPr>
+      <w:r>
+        <w:rPr>
+          <w:rFonts w:asciiTheme="minorHAnsi" w:hAnsiTheme="minorHAnsi" w:cstheme="minorHAnsi"/>
+          <w:color w:val="222222"/>
+          <w:sz w:val="22"/>
+          <w:szCs w:val="22"/>
+          <w:shd w:val="clear" w:color="auto" w:fill="FFFFFF"/>
+        </w:rPr>
+        <w:t xml:space="preserve">Le prime righe del programma prevedono l’inclusione di alcune librerie indispensabili per il funzionamento del codice . Dato che verranno utilizzati molti oggetti </w:t>
+      </w:r>
+      <w:proofErr w:type="spellStart"/>
+      <w:r>
+        <w:rPr>
+          <w:rFonts w:asciiTheme="minorHAnsi" w:hAnsiTheme="minorHAnsi" w:cstheme="minorHAnsi"/>
+          <w:i/>
+          <w:iCs/>
+          <w:color w:val="222222"/>
+          <w:sz w:val="22"/>
+          <w:szCs w:val="22"/>
+          <w:shd w:val="clear" w:color="auto" w:fill="FFFFFF"/>
+        </w:rPr>
+        <w:t>string</w:t>
+      </w:r>
+      <w:proofErr w:type="spellEnd"/>
+      <w:r>
+        <w:rPr>
+          <w:rFonts w:asciiTheme="minorHAnsi" w:hAnsiTheme="minorHAnsi" w:cstheme="minorHAnsi"/>
+          <w:color w:val="222222"/>
+          <w:sz w:val="22"/>
+          <w:szCs w:val="22"/>
+          <w:shd w:val="clear" w:color="auto" w:fill="FFFFFF"/>
+        </w:rPr>
+        <w:t xml:space="preserve"> e diversi </w:t>
+      </w:r>
+      <w:proofErr w:type="spellStart"/>
+      <w:r>
+        <w:rPr>
+          <w:rFonts w:asciiTheme="minorHAnsi" w:hAnsiTheme="minorHAnsi" w:cstheme="minorHAnsi"/>
+          <w:i/>
+          <w:iCs/>
+          <w:color w:val="222222"/>
+          <w:sz w:val="22"/>
+          <w:szCs w:val="22"/>
+          <w:shd w:val="clear" w:color="auto" w:fill="FFFFFF"/>
+        </w:rPr>
+        <w:t>cout</w:t>
+      </w:r>
+      <w:proofErr w:type="spellEnd"/>
+      <w:r>
+        <w:rPr>
+          <w:rFonts w:asciiTheme="minorHAnsi" w:hAnsiTheme="minorHAnsi" w:cstheme="minorHAnsi"/>
+          <w:color w:val="222222"/>
+          <w:sz w:val="22"/>
+          <w:szCs w:val="22"/>
+          <w:shd w:val="clear" w:color="auto" w:fill="FFFFFF"/>
+        </w:rPr>
+        <w:t xml:space="preserve">, </w:t>
+      </w:r>
+      <w:proofErr w:type="spellStart"/>
+      <w:r>
+        <w:rPr>
+          <w:rFonts w:asciiTheme="minorHAnsi" w:hAnsiTheme="minorHAnsi" w:cstheme="minorHAnsi"/>
+          <w:i/>
+          <w:iCs/>
+          <w:color w:val="222222"/>
+          <w:sz w:val="22"/>
+          <w:szCs w:val="22"/>
+          <w:shd w:val="clear" w:color="auto" w:fill="FFFFFF"/>
+        </w:rPr>
+        <w:t>endl</w:t>
+      </w:r>
+      <w:proofErr w:type="spellEnd"/>
+      <w:r>
+        <w:rPr>
+          <w:rFonts w:asciiTheme="minorHAnsi" w:hAnsiTheme="minorHAnsi" w:cstheme="minorHAnsi"/>
+          <w:color w:val="222222"/>
+          <w:sz w:val="22"/>
+          <w:szCs w:val="22"/>
+          <w:shd w:val="clear" w:color="auto" w:fill="FFFFFF"/>
+        </w:rPr>
+        <w:t xml:space="preserve"> ecc. si include anche il </w:t>
+      </w:r>
+      <w:proofErr w:type="spellStart"/>
+      <w:r>
+        <w:rPr>
+          <w:rFonts w:asciiTheme="minorHAnsi" w:hAnsiTheme="minorHAnsi" w:cstheme="minorHAnsi"/>
+          <w:i/>
+          <w:iCs/>
+          <w:color w:val="222222"/>
+          <w:sz w:val="22"/>
+          <w:szCs w:val="22"/>
+          <w:shd w:val="clear" w:color="auto" w:fill="FFFFFF"/>
+        </w:rPr>
+        <w:t>namespace</w:t>
+      </w:r>
+      <w:proofErr w:type="spellEnd"/>
+      <w:r>
+        <w:rPr>
+          <w:rFonts w:asciiTheme="minorHAnsi" w:hAnsiTheme="minorHAnsi" w:cstheme="minorHAnsi"/>
+          <w:i/>
+          <w:iCs/>
+          <w:color w:val="222222"/>
+          <w:sz w:val="22"/>
+          <w:szCs w:val="22"/>
+          <w:shd w:val="clear" w:color="auto" w:fill="FFFFFF"/>
+        </w:rPr>
+        <w:t xml:space="preserve"> standard</w:t>
+      </w:r>
+      <w:r>
+        <w:rPr>
+          <w:rFonts w:asciiTheme="minorHAnsi" w:hAnsiTheme="minorHAnsi" w:cstheme="minorHAnsi"/>
+          <w:color w:val="222222"/>
+          <w:sz w:val="22"/>
+          <w:szCs w:val="22"/>
+          <w:shd w:val="clear" w:color="auto" w:fill="FFFFFF"/>
+        </w:rPr>
+        <w:t xml:space="preserve"> per evitare innumerevoli utilizzi dell’operatore di risoluzione di scope </w:t>
+      </w:r>
+      <w:r>
+        <w:rPr>
+          <w:rFonts w:asciiTheme="minorHAnsi" w:hAnsiTheme="minorHAnsi" w:cstheme="minorHAnsi"/>
+          <w:i/>
+          <w:iCs/>
+          <w:color w:val="222222"/>
+          <w:sz w:val="22"/>
+          <w:szCs w:val="22"/>
+          <w:shd w:val="clear" w:color="auto" w:fill="FFFFFF"/>
+        </w:rPr>
+        <w:t>“</w:t>
+      </w:r>
+      <w:r>
+        <w:rPr>
+          <w:rFonts w:asciiTheme="minorHAnsi" w:hAnsiTheme="minorHAnsi" w:cstheme="minorHAnsi"/>
+          <w:i/>
+          <w:iCs/>
+          <w:color w:val="222222"/>
+          <w:sz w:val="22"/>
+          <w:szCs w:val="22"/>
+          <w:shd w:val="clear" w:color="auto" w:fill="FFFFFF"/>
+        </w:rPr>
+        <w:t xml:space="preserve"> </w:t>
+      </w:r>
+      <w:proofErr w:type="spellStart"/>
+      <w:r>
+        <w:rPr>
+          <w:rFonts w:asciiTheme="minorHAnsi" w:hAnsiTheme="minorHAnsi" w:cstheme="minorHAnsi"/>
+          <w:i/>
+          <w:iCs/>
+          <w:color w:val="222222"/>
+          <w:sz w:val="22"/>
+          <w:szCs w:val="22"/>
+          <w:shd w:val="clear" w:color="auto" w:fill="FFFFFF"/>
+        </w:rPr>
+        <w:t>std</w:t>
+      </w:r>
+      <w:proofErr w:type="spellEnd"/>
+      <w:r>
+        <w:rPr>
+          <w:rFonts w:asciiTheme="minorHAnsi" w:hAnsiTheme="minorHAnsi" w:cstheme="minorHAnsi"/>
+          <w:i/>
+          <w:iCs/>
+          <w:color w:val="222222"/>
+          <w:sz w:val="22"/>
+          <w:szCs w:val="22"/>
+          <w:shd w:val="clear" w:color="auto" w:fill="FFFFFF"/>
+        </w:rPr>
+        <w:t>::</w:t>
+      </w:r>
+      <w:r>
+        <w:rPr>
+          <w:rFonts w:asciiTheme="minorHAnsi" w:hAnsiTheme="minorHAnsi" w:cstheme="minorHAnsi"/>
+          <w:i/>
+          <w:iCs/>
+          <w:color w:val="222222"/>
+          <w:sz w:val="22"/>
+          <w:szCs w:val="22"/>
+          <w:shd w:val="clear" w:color="auto" w:fill="FFFFFF"/>
+        </w:rPr>
+        <w:t xml:space="preserve"> </w:t>
+      </w:r>
+      <w:r>
+        <w:rPr>
+          <w:rFonts w:asciiTheme="minorHAnsi" w:hAnsiTheme="minorHAnsi" w:cstheme="minorHAnsi"/>
+          <w:i/>
+          <w:iCs/>
+          <w:color w:val="222222"/>
+          <w:sz w:val="22"/>
+          <w:szCs w:val="22"/>
+          <w:shd w:val="clear" w:color="auto" w:fill="FFFFFF"/>
+        </w:rPr>
+        <w:t>”</w:t>
+      </w:r>
+      <w:r>
+        <w:rPr>
+          <w:rFonts w:asciiTheme="minorHAnsi" w:hAnsiTheme="minorHAnsi" w:cstheme="minorHAnsi"/>
+          <w:color w:val="222222"/>
+          <w:sz w:val="22"/>
+          <w:szCs w:val="22"/>
+          <w:shd w:val="clear" w:color="auto" w:fill="FFFFFF"/>
+        </w:rPr>
+        <w:t xml:space="preserve"> .</w:t>
+      </w:r>
+    </w:p>
+    <w:p>
+      <w:pPr>
+        <w:shd w:val="clear" w:color="auto" w:fill="000000"/>
+        <w:spacing w:after="0" w:line="285" w:lineRule="atLeast"/>
+        <w:rPr>
+          <w:rFonts w:ascii="Consolas" w:eastAsia="Times New Roman" w:hAnsi="Consolas" w:cs="Times New Roman"/>
+          <w:color w:val="FFFFFF"/>
+          <w:sz w:val="21"/>
+          <w:szCs w:val="21"/>
+          <w:lang w:eastAsia="it-IT"/>
+        </w:rPr>
+      </w:pPr>
+      <w:r>
+        <w:rPr>
+          <w:rFonts w:ascii="Consolas" w:eastAsia="Times New Roman" w:hAnsi="Consolas" w:cs="Times New Roman"/>
+          <w:color w:val="C586C0"/>
+          <w:sz w:val="21"/>
+          <w:szCs w:val="21"/>
+          <w:lang w:eastAsia="it-IT"/>
+        </w:rPr>
+        <w:t>#include</w:t>
+      </w:r>
+      <w:r>
+        <w:rPr>
+          <w:rFonts w:ascii="Consolas" w:eastAsia="Times New Roman" w:hAnsi="Consolas" w:cs="Times New Roman"/>
+          <w:color w:val="569CD6"/>
+          <w:sz w:val="21"/>
+          <w:szCs w:val="21"/>
+          <w:lang w:eastAsia="it-IT"/>
+        </w:rPr>
+        <w:t xml:space="preserve"> </w:t>
+      </w:r>
+      <w:r>
+        <w:rPr>
+          <w:rFonts w:ascii="Consolas" w:eastAsia="Times New Roman" w:hAnsi="Consolas" w:cs="Times New Roman"/>
+          <w:color w:val="CE9178"/>
+          <w:sz w:val="21"/>
+          <w:szCs w:val="21"/>
+          <w:lang w:eastAsia="it-IT"/>
+        </w:rPr>
+        <w:t>&lt;</w:t>
+      </w:r>
+      <w:proofErr w:type="spellStart"/>
+      <w:r>
+        <w:rPr>
+          <w:rFonts w:ascii="Consolas" w:eastAsia="Times New Roman" w:hAnsi="Consolas" w:cs="Times New Roman"/>
+          <w:color w:val="CE9178"/>
+          <w:sz w:val="21"/>
+          <w:szCs w:val="21"/>
+          <w:lang w:eastAsia="it-IT"/>
+        </w:rPr>
+        <w:t>iostream</w:t>
+      </w:r>
+      <w:proofErr w:type="spellEnd"/>
+      <w:r>
+        <w:rPr>
+          <w:rFonts w:ascii="Consolas" w:eastAsia="Times New Roman" w:hAnsi="Consolas" w:cs="Times New Roman"/>
+          <w:color w:val="CE9178"/>
+          <w:sz w:val="21"/>
+          <w:szCs w:val="21"/>
+          <w:lang w:eastAsia="it-IT"/>
+        </w:rPr>
+        <w:t>&gt;</w:t>
+      </w:r>
+    </w:p>
+    <w:p>
+      <w:pPr>
+        <w:shd w:val="clear" w:color="auto" w:fill="000000"/>
+        <w:spacing w:after="0" w:line="285" w:lineRule="atLeast"/>
+        <w:rPr>
+          <w:rFonts w:ascii="Consolas" w:eastAsia="Times New Roman" w:hAnsi="Consolas" w:cs="Times New Roman"/>
+          <w:color w:val="FFFFFF"/>
+          <w:sz w:val="21"/>
+          <w:szCs w:val="21"/>
+          <w:lang w:val="en-US" w:eastAsia="it-IT"/>
+        </w:rPr>
+      </w:pPr>
+      <w:r>
+        <w:rPr>
+          <w:rFonts w:ascii="Consolas" w:eastAsia="Times New Roman" w:hAnsi="Consolas" w:cs="Times New Roman"/>
+          <w:color w:val="C586C0"/>
+          <w:sz w:val="21"/>
+          <w:szCs w:val="21"/>
+          <w:lang w:val="en-US" w:eastAsia="it-IT"/>
+        </w:rPr>
+        <w:t>#include</w:t>
+      </w:r>
+      <w:r>
+        <w:rPr>
+          <w:rFonts w:ascii="Consolas" w:eastAsia="Times New Roman" w:hAnsi="Consolas" w:cs="Times New Roman"/>
+          <w:color w:val="569CD6"/>
+          <w:sz w:val="21"/>
+          <w:szCs w:val="21"/>
+          <w:lang w:val="en-US" w:eastAsia="it-IT"/>
+        </w:rPr>
+        <w:t xml:space="preserve"> </w:t>
+      </w:r>
+      <w:r>
+        <w:rPr>
+          <w:rFonts w:ascii="Consolas" w:eastAsia="Times New Roman" w:hAnsi="Consolas" w:cs="Times New Roman"/>
+          <w:color w:val="CE9178"/>
+          <w:sz w:val="21"/>
+          <w:szCs w:val="21"/>
+          <w:lang w:val="en-US" w:eastAsia="it-IT"/>
+        </w:rPr>
+        <w:t>&lt;vector&gt;</w:t>
+      </w:r>
+    </w:p>
+    <w:p>
+      <w:pPr>
+        <w:shd w:val="clear" w:color="auto" w:fill="000000"/>
+        <w:spacing w:after="0" w:line="285" w:lineRule="atLeast"/>
+        <w:rPr>
+          <w:rFonts w:ascii="Consolas" w:eastAsia="Times New Roman" w:hAnsi="Consolas" w:cs="Times New Roman"/>
+          <w:color w:val="FFFFFF"/>
+          <w:sz w:val="21"/>
+          <w:szCs w:val="21"/>
+          <w:lang w:val="en-US" w:eastAsia="it-IT"/>
+        </w:rPr>
+      </w:pPr>
+      <w:r>
+        <w:rPr>
+          <w:rFonts w:ascii="Consolas" w:eastAsia="Times New Roman" w:hAnsi="Consolas" w:cs="Times New Roman"/>
+          <w:color w:val="C586C0"/>
+          <w:sz w:val="21"/>
+          <w:szCs w:val="21"/>
+          <w:lang w:val="en-US" w:eastAsia="it-IT"/>
+        </w:rPr>
+        <w:t>#include</w:t>
+      </w:r>
+      <w:r>
+        <w:rPr>
+          <w:rFonts w:ascii="Consolas" w:eastAsia="Times New Roman" w:hAnsi="Consolas" w:cs="Times New Roman"/>
+          <w:color w:val="569CD6"/>
+          <w:sz w:val="21"/>
+          <w:szCs w:val="21"/>
+          <w:lang w:val="en-US" w:eastAsia="it-IT"/>
+        </w:rPr>
+        <w:t xml:space="preserve"> </w:t>
+      </w:r>
+      <w:r>
+        <w:rPr>
+          <w:rFonts w:ascii="Consolas" w:eastAsia="Times New Roman" w:hAnsi="Consolas" w:cs="Times New Roman"/>
+          <w:color w:val="CE9178"/>
+          <w:sz w:val="21"/>
+          <w:szCs w:val="21"/>
+          <w:lang w:val="en-US" w:eastAsia="it-IT"/>
+        </w:rPr>
+        <w:t>&lt;</w:t>
+      </w:r>
+      <w:proofErr w:type="spellStart"/>
+      <w:r>
+        <w:rPr>
+          <w:rFonts w:ascii="Consolas" w:eastAsia="Times New Roman" w:hAnsi="Consolas" w:cs="Times New Roman"/>
+          <w:color w:val="CE9178"/>
+          <w:sz w:val="21"/>
+          <w:szCs w:val="21"/>
+          <w:lang w:val="en-US" w:eastAsia="it-IT"/>
+        </w:rPr>
+        <w:t>sstream</w:t>
+      </w:r>
+      <w:proofErr w:type="spellEnd"/>
+      <w:r>
+        <w:rPr>
+          <w:rFonts w:ascii="Consolas" w:eastAsia="Times New Roman" w:hAnsi="Consolas" w:cs="Times New Roman"/>
+          <w:color w:val="CE9178"/>
+          <w:sz w:val="21"/>
+          <w:szCs w:val="21"/>
+          <w:lang w:val="en-US" w:eastAsia="it-IT"/>
+        </w:rPr>
+        <w:t>&gt;</w:t>
+      </w:r>
+      <w:r>
+        <w:rPr>
+          <w:rFonts w:ascii="Consolas" w:eastAsia="Times New Roman" w:hAnsi="Consolas" w:cs="Times New Roman"/>
+          <w:color w:val="CE9178"/>
+          <w:sz w:val="21"/>
+          <w:szCs w:val="21"/>
+          <w:lang w:val="en-US" w:eastAsia="it-IT"/>
+        </w:rPr>
+        <w:t xml:space="preserve"> </w:t>
+      </w:r>
+    </w:p>
+    <w:p>
+      <w:pPr>
+        <w:shd w:val="clear" w:color="auto" w:fill="000000"/>
+        <w:spacing w:after="0" w:line="285" w:lineRule="atLeast"/>
+        <w:rPr>
+          <w:rFonts w:ascii="Consolas" w:eastAsia="Times New Roman" w:hAnsi="Consolas" w:cs="Times New Roman"/>
+          <w:color w:val="FFFFFF"/>
+          <w:sz w:val="21"/>
+          <w:szCs w:val="21"/>
+          <w:lang w:val="en-US" w:eastAsia="it-IT"/>
+        </w:rPr>
+      </w:pPr>
+      <w:r>
+        <w:rPr>
+          <w:rFonts w:ascii="Consolas" w:eastAsia="Times New Roman" w:hAnsi="Consolas" w:cs="Times New Roman"/>
+          <w:color w:val="C586C0"/>
+          <w:sz w:val="21"/>
+          <w:szCs w:val="21"/>
+          <w:lang w:val="en-US" w:eastAsia="it-IT"/>
+        </w:rPr>
+        <w:t>#include</w:t>
+      </w:r>
+      <w:r>
+        <w:rPr>
+          <w:rFonts w:ascii="Consolas" w:eastAsia="Times New Roman" w:hAnsi="Consolas" w:cs="Times New Roman"/>
+          <w:color w:val="569CD6"/>
+          <w:sz w:val="21"/>
+          <w:szCs w:val="21"/>
+          <w:lang w:val="en-US" w:eastAsia="it-IT"/>
+        </w:rPr>
+        <w:t xml:space="preserve"> </w:t>
+      </w:r>
+      <w:r>
+        <w:rPr>
+          <w:rFonts w:ascii="Consolas" w:eastAsia="Times New Roman" w:hAnsi="Consolas" w:cs="Times New Roman"/>
+          <w:color w:val="CE9178"/>
+          <w:sz w:val="21"/>
+          <w:szCs w:val="21"/>
+          <w:lang w:val="en-US" w:eastAsia="it-IT"/>
+        </w:rPr>
+        <w:t>&lt;</w:t>
+      </w:r>
+      <w:proofErr w:type="spellStart"/>
+      <w:r>
+        <w:rPr>
+          <w:rFonts w:ascii="Consolas" w:eastAsia="Times New Roman" w:hAnsi="Consolas" w:cs="Times New Roman"/>
+          <w:color w:val="CE9178"/>
+          <w:sz w:val="21"/>
+          <w:szCs w:val="21"/>
+          <w:lang w:val="en-US" w:eastAsia="it-IT"/>
+        </w:rPr>
+        <w:t>ctime</w:t>
+      </w:r>
+      <w:proofErr w:type="spellEnd"/>
+      <w:r>
+        <w:rPr>
+          <w:rFonts w:ascii="Consolas" w:eastAsia="Times New Roman" w:hAnsi="Consolas" w:cs="Times New Roman"/>
+          <w:color w:val="CE9178"/>
+          <w:sz w:val="21"/>
+          <w:szCs w:val="21"/>
+          <w:lang w:val="en-US" w:eastAsia="it-IT"/>
+        </w:rPr>
+        <w:t>&gt;</w:t>
+      </w:r>
+    </w:p>
+    <w:p>
+      <w:pPr>
+        <w:shd w:val="clear" w:color="auto" w:fill="000000"/>
+        <w:spacing w:after="0" w:line="285" w:lineRule="atLeast"/>
+        <w:rPr>
+          <w:rFonts w:ascii="Consolas" w:eastAsia="Times New Roman" w:hAnsi="Consolas" w:cs="Times New Roman"/>
+          <w:color w:val="FFFFFF"/>
+          <w:sz w:val="21"/>
+          <w:szCs w:val="21"/>
+          <w:lang w:val="en-US" w:eastAsia="it-IT"/>
+        </w:rPr>
+      </w:pPr>
+    </w:p>
+    <w:p>
+      <w:pPr>
+        <w:shd w:val="clear" w:color="auto" w:fill="000000"/>
+        <w:spacing w:after="0" w:line="285" w:lineRule="atLeast"/>
+        <w:rPr>
+          <w:rFonts w:ascii="Consolas" w:eastAsia="Times New Roman" w:hAnsi="Consolas" w:cs="Times New Roman"/>
+          <w:color w:val="FFFFFF"/>
+          <w:sz w:val="21"/>
+          <w:szCs w:val="21"/>
+          <w:lang w:val="en-US" w:eastAsia="it-IT"/>
+        </w:rPr>
+      </w:pPr>
+      <w:r>
+        <w:rPr>
+          <w:rFonts w:ascii="Consolas" w:eastAsia="Times New Roman" w:hAnsi="Consolas" w:cs="Times New Roman"/>
+          <w:color w:val="C586C0"/>
+          <w:sz w:val="21"/>
+          <w:szCs w:val="21"/>
+          <w:lang w:val="en-US" w:eastAsia="it-IT"/>
+        </w:rPr>
+        <w:t>using</w:t>
+      </w:r>
+      <w:r>
+        <w:rPr>
+          <w:rFonts w:ascii="Consolas" w:eastAsia="Times New Roman" w:hAnsi="Consolas" w:cs="Times New Roman"/>
+          <w:color w:val="FFFFFF"/>
+          <w:sz w:val="21"/>
+          <w:szCs w:val="21"/>
+          <w:lang w:val="en-US" w:eastAsia="it-IT"/>
+        </w:rPr>
+        <w:t xml:space="preserve"> </w:t>
+      </w:r>
+      <w:r>
+        <w:rPr>
+          <w:rFonts w:ascii="Consolas" w:eastAsia="Times New Roman" w:hAnsi="Consolas" w:cs="Times New Roman"/>
+          <w:color w:val="569CD6"/>
+          <w:sz w:val="21"/>
+          <w:szCs w:val="21"/>
+          <w:lang w:val="en-US" w:eastAsia="it-IT"/>
+        </w:rPr>
+        <w:t>namespace</w:t>
+      </w:r>
+      <w:r>
+        <w:rPr>
+          <w:rFonts w:ascii="Consolas" w:eastAsia="Times New Roman" w:hAnsi="Consolas" w:cs="Times New Roman"/>
+          <w:color w:val="FFFFFF"/>
+          <w:sz w:val="21"/>
+          <w:szCs w:val="21"/>
+          <w:lang w:val="en-US" w:eastAsia="it-IT"/>
+        </w:rPr>
+        <w:t xml:space="preserve"> </w:t>
+      </w:r>
+      <w:r>
+        <w:rPr>
+          <w:rFonts w:ascii="Consolas" w:eastAsia="Times New Roman" w:hAnsi="Consolas" w:cs="Times New Roman"/>
+          <w:color w:val="4EC9B0"/>
+          <w:sz w:val="21"/>
+          <w:szCs w:val="21"/>
+          <w:lang w:val="en-US" w:eastAsia="it-IT"/>
+        </w:rPr>
+        <w:t>std</w:t>
+      </w:r>
+      <w:r>
+        <w:rPr>
+          <w:rFonts w:ascii="Consolas" w:eastAsia="Times New Roman" w:hAnsi="Consolas" w:cs="Times New Roman"/>
+          <w:color w:val="FFFFFF"/>
+          <w:sz w:val="21"/>
+          <w:szCs w:val="21"/>
+          <w:lang w:val="en-US" w:eastAsia="it-IT"/>
+        </w:rPr>
+        <w:t>;</w:t>
+      </w:r>
+    </w:p>
+    <w:p>
+      <w:pPr>
+        <w:pStyle w:val="gt-block"/>
+        <w:shd w:val="clear" w:color="auto" w:fill="FFFFFF"/>
+        <w:spacing w:before="0" w:beforeAutospacing="0" w:after="300" w:afterAutospacing="0"/>
+        <w:rPr>
+          <w:rFonts w:asciiTheme="minorHAnsi" w:hAnsiTheme="minorHAnsi" w:cstheme="minorHAnsi"/>
+          <w:color w:val="222222"/>
+          <w:sz w:val="22"/>
+          <w:szCs w:val="22"/>
+          <w:shd w:val="clear" w:color="auto" w:fill="FFFFFF"/>
+        </w:rPr>
+      </w:pPr>
+    </w:p>
+    <w:p>
+      <w:pPr>
+        <w:pStyle w:val="gt-block"/>
+        <w:shd w:val="clear" w:color="auto" w:fill="FFFFFF"/>
+        <w:spacing w:before="0" w:beforeAutospacing="0" w:after="300" w:afterAutospacing="0"/>
+        <w:rPr>
+          <w:rFonts w:asciiTheme="minorHAnsi" w:hAnsiTheme="minorHAnsi" w:cstheme="minorHAnsi"/>
+          <w:color w:val="222222"/>
+          <w:sz w:val="22"/>
+          <w:szCs w:val="22"/>
+          <w:shd w:val="clear" w:color="auto" w:fill="FFFFFF"/>
+        </w:rPr>
+      </w:pPr>
+      <w:r>
+        <w:rPr>
+          <w:rFonts w:asciiTheme="minorHAnsi" w:hAnsiTheme="minorHAnsi" w:cstheme="minorHAnsi"/>
+          <w:color w:val="222222"/>
+          <w:sz w:val="22"/>
+          <w:szCs w:val="22"/>
+          <w:shd w:val="clear" w:color="auto" w:fill="FFFFFF"/>
+        </w:rPr>
+        <w:t>Una blockchain</w:t>
+      </w:r>
+      <w:r>
+        <w:rPr>
+          <w:rFonts w:asciiTheme="minorHAnsi" w:hAnsiTheme="minorHAnsi" w:cstheme="minorHAnsi"/>
+          <w:color w:val="222222"/>
+          <w:sz w:val="22"/>
+          <w:szCs w:val="22"/>
+          <w:shd w:val="clear" w:color="auto" w:fill="FFFFFF"/>
+        </w:rPr>
+        <w:t xml:space="preserve"> </w:t>
+      </w:r>
+      <w:r>
+        <w:rPr>
+          <w:rFonts w:asciiTheme="minorHAnsi" w:hAnsiTheme="minorHAnsi" w:cstheme="minorHAnsi"/>
+          <w:sz w:val="22"/>
+          <w:szCs w:val="22"/>
+        </w:rPr>
+        <w:t xml:space="preserve">nasce con l’attivazione del </w:t>
+      </w:r>
+      <w:proofErr w:type="spellStart"/>
+      <w:r>
+        <w:rPr>
+          <w:rFonts w:asciiTheme="minorHAnsi" w:hAnsiTheme="minorHAnsi" w:cstheme="minorHAnsi"/>
+          <w:sz w:val="22"/>
+          <w:szCs w:val="22"/>
+        </w:rPr>
+        <w:t>block</w:t>
+      </w:r>
+      <w:proofErr w:type="spellEnd"/>
+      <w:r>
+        <w:rPr>
+          <w:rFonts w:asciiTheme="minorHAnsi" w:hAnsiTheme="minorHAnsi" w:cstheme="minorHAnsi"/>
+          <w:sz w:val="22"/>
+          <w:szCs w:val="22"/>
+        </w:rPr>
+        <w:t xml:space="preserve"> </w:t>
+      </w:r>
+      <w:proofErr w:type="spellStart"/>
+      <w:r>
+        <w:rPr>
+          <w:rFonts w:asciiTheme="minorHAnsi" w:hAnsiTheme="minorHAnsi" w:cstheme="minorHAnsi"/>
+          <w:sz w:val="22"/>
+          <w:szCs w:val="22"/>
+        </w:rPr>
+        <w:t>genesis</w:t>
+      </w:r>
+      <w:proofErr w:type="spellEnd"/>
+      <w:r>
+        <w:rPr>
+          <w:rFonts w:asciiTheme="minorHAnsi" w:hAnsiTheme="minorHAnsi" w:cstheme="minorHAnsi"/>
+          <w:sz w:val="22"/>
+          <w:szCs w:val="22"/>
+        </w:rPr>
+        <w:t>, al quale si concatenano una</w:t>
+      </w:r>
+      <w:r>
+        <w:rPr>
+          <w:rFonts w:asciiTheme="minorHAnsi" w:hAnsiTheme="minorHAnsi" w:cstheme="minorHAnsi"/>
+          <w:color w:val="222222"/>
+          <w:sz w:val="22"/>
+          <w:szCs w:val="22"/>
+          <w:shd w:val="clear" w:color="auto" w:fill="FFFFFF"/>
+        </w:rPr>
+        <w:t xml:space="preserve"> serie di blocchi che contengono dati e ogni blocco contiene una rappresentazione crittografica del blocco precedente, il che significa che diventa molto difficile modificare il contenuto di qualsiasi blocco senza poi dover cambiare ogni blocco successivo</w:t>
+      </w:r>
+      <w:r>
+        <w:rPr>
+          <w:rFonts w:asciiTheme="minorHAnsi" w:hAnsiTheme="minorHAnsi" w:cstheme="minorHAnsi"/>
+          <w:color w:val="222222"/>
+          <w:sz w:val="22"/>
+          <w:szCs w:val="22"/>
+          <w:shd w:val="clear" w:color="auto" w:fill="FFFFFF"/>
+        </w:rPr>
+        <w:t>;</w:t>
+      </w:r>
+    </w:p>
+    <w:p>
+      <w:pPr>
+        <w:pStyle w:val="gt-block"/>
+        <w:shd w:val="clear" w:color="auto" w:fill="FFFFFF"/>
+        <w:spacing w:before="0" w:beforeAutospacing="0" w:after="300" w:afterAutospacing="0"/>
+        <w:rPr>
+          <w:rStyle w:val="richtext-text"/>
+          <w:rFonts w:asciiTheme="minorHAnsi" w:hAnsiTheme="minorHAnsi" w:cstheme="minorHAnsi"/>
           <w:color w:val="424242"/>
           <w:sz w:val="22"/>
           <w:szCs w:val="22"/>
+          <w:u w:val="single"/>
         </w:rPr>
       </w:pPr>
     </w:p>
@@ -1321,34 +1875,6 @@
           <w:color w:val="1E2329"/>
           <w:sz w:val="22"/>
           <w:szCs w:val="22"/>
-        </w:rPr>
-      </w:pPr>
-      <w:r>
-        <w:rPr>
-          <w:rStyle w:val="Enfasigrassetto"/>
-          <w:rFonts w:asciiTheme="minorHAnsi" w:hAnsiTheme="minorHAnsi" w:cstheme="minorHAnsi"/>
-          <w:b w:val="0"/>
-          <w:bCs w:val="0"/>
-          <w:color w:val="424242"/>
-          <w:sz w:val="22"/>
-          <w:szCs w:val="22"/>
-          <w:shd w:val="clear" w:color="auto" w:fill="FFFFFF"/>
-        </w:rPr>
-        <w:t xml:space="preserve"> </w:t>
-      </w:r>
-    </w:p>
-    <w:p>
-      <w:pPr>
-        <w:pStyle w:val="richtextparagraph"/>
-        <w:shd w:val="clear" w:color="auto" w:fill="FFFFFF"/>
-        <w:spacing w:before="0" w:beforeAutospacing="0" w:after="0" w:afterAutospacing="0" w:line="360" w:lineRule="atLeast"/>
-        <w:textAlignment w:val="baseline"/>
-        <w:rPr>
-          <w:rStyle w:val="richtext-text"/>
-          <w:rFonts w:asciiTheme="minorHAnsi" w:hAnsiTheme="minorHAnsi" w:cstheme="minorHAnsi"/>
-          <w:color w:val="1E2329"/>
-          <w:sz w:val="22"/>
-          <w:szCs w:val="22"/>
           <w:bdr w:val="none" w:sz="0" w:space="0" w:color="auto" w:frame="1"/>
         </w:rPr>
       </w:pPr>
@@ -1365,37 +1891,48 @@
           <w:color w:val="1E2329"/>
           <w:sz w:val="22"/>
           <w:szCs w:val="22"/>
+          <w:u w:val="single"/>
         </w:rPr>
       </w:pPr>
-    </w:p>
-    <w:p>
-      <w:pPr>
-        <w:pStyle w:val="richtextparagraph"/>
-        <w:shd w:val="clear" w:color="auto" w:fill="FFFFFF"/>
-        <w:spacing w:before="0" w:beforeAutospacing="0" w:after="0" w:afterAutospacing="0" w:line="360" w:lineRule="atLeast"/>
-        <w:textAlignment w:val="baseline"/>
-        <w:rPr>
-          <w:rFonts w:asciiTheme="minorHAnsi" w:hAnsiTheme="minorHAnsi" w:cstheme="minorHAnsi"/>
-          <w:color w:val="1E2329"/>
-          <w:sz w:val="22"/>
-          <w:szCs w:val="22"/>
-        </w:rPr>
-      </w:pPr>
-      <w:r>
-        <w:rPr>
-          <w:rFonts w:asciiTheme="minorHAnsi" w:hAnsiTheme="minorHAnsi" w:cstheme="minorHAnsi"/>
-          <w:sz w:val="22"/>
-          <w:szCs w:val="22"/>
-        </w:rPr>
-        <w:t>Segue l’implementazione in linguaggio C++ di una blockchain.</w:t>
-      </w:r>
-      <w:r>
-        <w:rPr>
-          <w:rFonts w:asciiTheme="minorHAnsi" w:hAnsiTheme="minorHAnsi" w:cstheme="minorHAnsi"/>
-          <w:sz w:val="22"/>
-          <w:szCs w:val="22"/>
-        </w:rPr>
-        <w:t xml:space="preserve"> </w:t>
+      <w:r>
+        <w:rPr>
+          <w:noProof/>
+        </w:rPr>
+        <w:drawing>
+          <wp:inline distT="0" distB="0" distL="0" distR="0" wp14:anchorId="0A41BEF4" wp14:editId="77469613">
+            <wp:extent cx="6120130" cy="3442335"/>
+            <wp:effectExtent l="0" t="0" r="0" b="5715"/>
+            <wp:docPr id="2" name="Immagine 2" descr="Immagine che contiene testo, screenshot, monitor, schermo&#10;&#10;Descrizione generata automaticamente"/>
+            <wp:cNvGraphicFramePr>
+              <a:graphicFrameLocks xmlns:a="http://schemas.openxmlformats.org/drawingml/2006/main" noChangeAspect="1"/>
+            </wp:cNvGraphicFramePr>
+            <a:graphic xmlns:a="http://schemas.openxmlformats.org/drawingml/2006/main">
+              <a:graphicData uri="http://schemas.openxmlformats.org/drawingml/2006/picture">
+                <pic:pic xmlns:pic="http://schemas.openxmlformats.org/drawingml/2006/picture">
+                  <pic:nvPicPr>
+                    <pic:cNvPr id="2" name="Immagine 2" descr="Immagine che contiene testo, screenshot, monitor, schermo&#10;&#10;Descrizione generata automaticamente"/>
+                    <pic:cNvPicPr/>
+                  </pic:nvPicPr>
+                  <pic:blipFill>
+                    <a:blip r:embed="rId7"/>
+                    <a:stretch>
+                      <a:fillRect/>
+                    </a:stretch>
+                  </pic:blipFill>
+                  <pic:spPr>
+                    <a:xfrm>
+                      <a:off x="0" y="0"/>
+                      <a:ext cx="6120130" cy="3442335"/>
+                    </a:xfrm>
+                    <a:prstGeom prst="rect">
+                      <a:avLst/>
+                    </a:prstGeom>
+                  </pic:spPr>
+                </pic:pic>
+              </a:graphicData>
+            </a:graphic>
+          </wp:inline>
+        </w:drawing>
       </w:r>
     </w:p>
     <w:sectPr>

</xml_diff>